<commit_message>
Deploying to gh-pages from @ csci-1301/csci-1301.github.io@6d86824a145513877f1750031814f75c7b0845fa 🚀
</commit_message>
<xml_diff>
--- a/labs/ValidatingInput/index.docx
+++ b/labs/ValidatingInput/index.docx
@@ -34,7 +34,7 @@
         <w:pStyle w:val="Date"/>
       </w:pPr>
       <w:r>
-        <w:t xml:space="preserve">June  16, 2021 (08:30:32 PM)</w:t>
+        <w:t xml:space="preserve">June  16, 2021 (08:36:15 PM)</w:t>
       </w:r>
     </w:p>
     <w:sdt>
@@ -151,7 +151,7 @@
         <w:pStyle w:val="Compact"/>
       </w:pPr>
       <w:r>
-        <w:t xml:space="preserve">in returns column, write whether the operation succeeded (</w:t>
+        <w:t xml:space="preserve">in returns column, write whether the TryParse operation succeeded (</w:t>
       </w:r>
       <w:r>
         <w:rPr>
@@ -175,7 +175,7 @@
         <w:t xml:space="preserve">false</w:t>
       </w:r>
       <w:r>
-        <w:t xml:space="preserve">)</w:t>
+        <w:t xml:space="preserve">).</w:t>
       </w:r>
     </w:p>
     <w:p>
@@ -187,7 +187,7 @@
         <w:pStyle w:val="Compact"/>
       </w:pPr>
       <w:r>
-        <w:t xml:space="preserve">in value column, write the value stored at the variable (second argument) after</w:t>
+        <w:t xml:space="preserve">in value column, write the obtained numeric value after</w:t>
       </w:r>
       <w:r>
         <w:t xml:space="preserve"> </w:t>
@@ -202,7 +202,7 @@
         <w:t xml:space="preserve"> </w:t>
       </w:r>
       <w:r>
-        <w:t xml:space="preserve">operation</w:t>
+        <w:t xml:space="preserve">operation.</w:t>
       </w:r>
     </w:p>
     <w:p>
@@ -517,23 +517,7 @@
         <w:pStyle w:val="FirstParagraph"/>
       </w:pPr>
       <w:r>
-        <w:t xml:space="preserve">In the following problems ask the user for input, then check that the input is valid according to the specific problem, and</w:t>
-      </w:r>
-      <w:r>
-        <w:t xml:space="preserve"> </w:t>
-      </w:r>
-      <w:r>
-        <w:rPr>
-          <w:iCs/>
-          <w:i/>
-        </w:rPr>
-        <w:t xml:space="preserve">only then</w:t>
-      </w:r>
-      <w:r>
-        <w:t xml:space="preserve"> </w:t>
-      </w:r>
-      <w:r>
-        <w:t xml:space="preserve">perform the subsequent action. If the provided input is not valid, request new input from user until the user provides valid input.</w:t>
+        <w:t xml:space="preserve">In the following problems, always perform the following steps:</w:t>
       </w:r>
     </w:p>
     <w:p>
@@ -542,90 +526,10 @@
           <w:ilvl w:val="0"/>
           <w:numId w:val="1002"/>
         </w:numPr>
-      </w:pPr>
-      <w:r>
-        <w:t xml:space="preserve">Write a loop that displays:</w:t>
-      </w:r>
-      <w:r>
-        <w:t xml:space="preserve"> </w:t>
-      </w:r>
-      <w:r>
-        <w:rPr>
-          <w:rStyle w:val="NormalTok"/>
-        </w:rPr>
-        <w:t xml:space="preserve">Enter yes to quit</w:t>
-      </w:r>
-      <w:r>
-        <w:rPr>
-          <w:rStyle w:val="OperatorTok"/>
-        </w:rPr>
-        <w:t xml:space="preserve">:</w:t>
-      </w:r>
-      <w:r>
-        <w:t xml:space="preserve"> </w:t>
-      </w:r>
-      <w:r>
-        <w:t xml:space="preserve">then check the user’s input. Consider any of these variations to mean yes:</w:t>
-      </w:r>
-      <w:r>
-        <w:t xml:space="preserve"> </w:t>
-      </w:r>
-      <w:r>
-        <w:t xml:space="preserve">“</w:t>
-      </w:r>
-      <w:r>
-        <w:t xml:space="preserve">yes</w:t>
-      </w:r>
-      <w:r>
-        <w:t xml:space="preserve">”</w:t>
-      </w:r>
-      <w:r>
-        <w:t xml:space="preserve">,</w:t>
-      </w:r>
-      <w:r>
-        <w:t xml:space="preserve"> </w:t>
-      </w:r>
-      <w:r>
-        <w:t xml:space="preserve">“</w:t>
-      </w:r>
-      <w:r>
-        <w:t xml:space="preserve">YES</w:t>
-      </w:r>
-      <w:r>
-        <w:t xml:space="preserve">”</w:t>
-      </w:r>
-      <w:r>
-        <w:t xml:space="preserve">,</w:t>
-      </w:r>
-      <w:r>
-        <w:t xml:space="preserve"> </w:t>
-      </w:r>
-      <w:r>
-        <w:t xml:space="preserve">“</w:t>
-      </w:r>
-      <w:r>
-        <w:t xml:space="preserve">y</w:t>
-      </w:r>
-      <w:r>
-        <w:t xml:space="preserve">”</w:t>
-      </w:r>
-      <w:r>
-        <w:t xml:space="preserve">,</w:t>
-      </w:r>
-      <w:r>
-        <w:t xml:space="preserve"> </w:t>
-      </w:r>
-      <w:r>
-        <w:t xml:space="preserve">“</w:t>
-      </w:r>
-      <w:r>
-        <w:t xml:space="preserve">Y</w:t>
-      </w:r>
-      <w:r>
-        <w:t xml:space="preserve">”</w:t>
-      </w:r>
-      <w:r>
-        <w:t xml:space="preserve">. Once user enters yes, exit the loop.</w:t>
+        <w:pStyle w:val="Compact"/>
+      </w:pPr>
+      <w:r>
+        <w:t xml:space="preserve">ask the user for input</w:t>
       </w:r>
     </w:p>
     <w:p>
@@ -634,9 +538,40 @@
           <w:ilvl w:val="0"/>
           <w:numId w:val="1002"/>
         </w:numPr>
-      </w:pPr>
-      <w:r>
-        <w:t xml:space="preserve">Ask the user to enter a positive integer, between 2 and 100 (including these boundary values 2 and 100). Make sure the value user enters is between these bounds. Then compute the sum of numbers starting from 1 up to the number user entered, and finally display that sum. Here are examples:</w:t>
+        <w:pStyle w:val="Compact"/>
+      </w:pPr>
+      <w:r>
+        <w:t xml:space="preserve">then check that the input is valid according to the specific problem</w:t>
+      </w:r>
+    </w:p>
+    <w:p>
+      <w:pPr>
+        <w:numPr>
+          <w:ilvl w:val="0"/>
+          <w:numId w:val="1002"/>
+        </w:numPr>
+        <w:pStyle w:val="Compact"/>
+      </w:pPr>
+      <w:r>
+        <w:rPr>
+          <w:iCs/>
+          <w:i/>
+        </w:rPr>
+        <w:t xml:space="preserve">only then</w:t>
+      </w:r>
+      <w:r>
+        <w:t xml:space="preserve"> </w:t>
+      </w:r>
+      <w:r>
+        <w:t xml:space="preserve">perform the subsequent action</w:t>
+      </w:r>
+    </w:p>
+    <w:p>
+      <w:pPr>
+        <w:pStyle w:val="FirstParagraph"/>
+      </w:pPr>
+      <w:r>
+        <w:t xml:space="preserve">If the provided input is not valid, request new input from user until the user provides valid input.</w:t>
       </w:r>
     </w:p>
     <w:p>
@@ -645,10 +580,90 @@
           <w:ilvl w:val="0"/>
           <w:numId w:val="1003"/>
         </w:numPr>
-        <w:pStyle w:val="Compact"/>
-      </w:pPr>
-      <w:r>
-        <w:t xml:space="preserve">if user enters 5, compute the sum of: 1 + 2 + 3 + 4 + 5, then display 15 at the screen</w:t>
+      </w:pPr>
+      <w:r>
+        <w:t xml:space="preserve">Write a loop that displays:</w:t>
+      </w:r>
+      <w:r>
+        <w:t xml:space="preserve"> </w:t>
+      </w:r>
+      <w:r>
+        <w:rPr>
+          <w:rStyle w:val="NormalTok"/>
+        </w:rPr>
+        <w:t xml:space="preserve">Enter yes to quit</w:t>
+      </w:r>
+      <w:r>
+        <w:rPr>
+          <w:rStyle w:val="OperatorTok"/>
+        </w:rPr>
+        <w:t xml:space="preserve">:</w:t>
+      </w:r>
+      <w:r>
+        <w:t xml:space="preserve"> </w:t>
+      </w:r>
+      <w:r>
+        <w:t xml:space="preserve">then check the user’s input. Consider any of these variations to mean yes:</w:t>
+      </w:r>
+      <w:r>
+        <w:t xml:space="preserve"> </w:t>
+      </w:r>
+      <w:r>
+        <w:t xml:space="preserve">“</w:t>
+      </w:r>
+      <w:r>
+        <w:t xml:space="preserve">yes</w:t>
+      </w:r>
+      <w:r>
+        <w:t xml:space="preserve">”</w:t>
+      </w:r>
+      <w:r>
+        <w:t xml:space="preserve">,</w:t>
+      </w:r>
+      <w:r>
+        <w:t xml:space="preserve"> </w:t>
+      </w:r>
+      <w:r>
+        <w:t xml:space="preserve">“</w:t>
+      </w:r>
+      <w:r>
+        <w:t xml:space="preserve">YES</w:t>
+      </w:r>
+      <w:r>
+        <w:t xml:space="preserve">”</w:t>
+      </w:r>
+      <w:r>
+        <w:t xml:space="preserve">,</w:t>
+      </w:r>
+      <w:r>
+        <w:t xml:space="preserve"> </w:t>
+      </w:r>
+      <w:r>
+        <w:t xml:space="preserve">“</w:t>
+      </w:r>
+      <w:r>
+        <w:t xml:space="preserve">y</w:t>
+      </w:r>
+      <w:r>
+        <w:t xml:space="preserve">”</w:t>
+      </w:r>
+      <w:r>
+        <w:t xml:space="preserve">,</w:t>
+      </w:r>
+      <w:r>
+        <w:t xml:space="preserve"> </w:t>
+      </w:r>
+      <w:r>
+        <w:t xml:space="preserve">“</w:t>
+      </w:r>
+      <w:r>
+        <w:t xml:space="preserve">Y</w:t>
+      </w:r>
+      <w:r>
+        <w:t xml:space="preserve">”</w:t>
+      </w:r>
+      <w:r>
+        <w:t xml:space="preserve">. Once user enters yes, exit the loop.</w:t>
       </w:r>
     </w:p>
     <w:p>
@@ -657,10 +672,9 @@
           <w:ilvl w:val="0"/>
           <w:numId w:val="1003"/>
         </w:numPr>
-        <w:pStyle w:val="Compact"/>
-      </w:pPr>
-      <w:r>
-        <w:t xml:space="preserve">if user enters 8, compute: 1 + 2 + 3 + 4 + 5 + 6 + 7 + 8, then display 36 at the screen</w:t>
+      </w:pPr>
+      <w:r>
+        <w:t xml:space="preserve">Ask the user to enter a positive integer, between 2 and 100 (including these boundary values 2 and 100). Make sure the value user enters is between these bounds. Then compute the sum of numbers starting from 1 up to the number user entered, and finally display that sum. Here are examples:</w:t>
       </w:r>
     </w:p>
     <w:p>
@@ -668,6 +682,30 @@
         <w:numPr>
           <w:ilvl w:val="0"/>
           <w:numId w:val="1004"/>
+        </w:numPr>
+        <w:pStyle w:val="Compact"/>
+      </w:pPr>
+      <w:r>
+        <w:t xml:space="preserve">if user enters 5, compute the sum of: 1 + 2 + 3 + 4 + 5, then display 15 at the screen</w:t>
+      </w:r>
+    </w:p>
+    <w:p>
+      <w:pPr>
+        <w:numPr>
+          <w:ilvl w:val="0"/>
+          <w:numId w:val="1004"/>
+        </w:numPr>
+        <w:pStyle w:val="Compact"/>
+      </w:pPr>
+      <w:r>
+        <w:t xml:space="preserve">if user enters 8, compute: 1 + 2 + 3 + 4 + 5 + 6 + 7 + 8, then display 36 at the screen</w:t>
+      </w:r>
+    </w:p>
+    <w:p>
+      <w:pPr>
+        <w:numPr>
+          <w:ilvl w:val="0"/>
+          <w:numId w:val="1005"/>
         </w:numPr>
         <w:pStyle w:val="Compact"/>
       </w:pPr>
@@ -743,7 +781,7 @@
         <w:t xml:space="preserve"> </w:t>
       </w:r>
       <w:r>
-        <w:t xml:space="preserve">Spend some time reading through the implementation to understand</w:t>
+        <w:t xml:space="preserve">Spend some time studying the implementation to understand</w:t>
       </w:r>
       <w:r>
         <w:t xml:space="preserve"> </w:t>
@@ -817,7 +855,7 @@
       <w:pPr>
         <w:numPr>
           <w:ilvl w:val="0"/>
-          <w:numId w:val="1005"/>
+          <w:numId w:val="1006"/>
         </w:numPr>
         <w:pStyle w:val="Compact"/>
       </w:pPr>
@@ -907,7 +945,7 @@
       <w:pPr>
         <w:numPr>
           <w:ilvl w:val="0"/>
-          <w:numId w:val="1005"/>
+          <w:numId w:val="1006"/>
         </w:numPr>
         <w:pStyle w:val="Compact"/>
       </w:pPr>
@@ -919,7 +957,7 @@
       <w:pPr>
         <w:numPr>
           <w:ilvl w:val="0"/>
-          <w:numId w:val="1005"/>
+          <w:numId w:val="1006"/>
         </w:numPr>
         <w:pStyle w:val="Compact"/>
       </w:pPr>
@@ -931,7 +969,7 @@
       <w:pPr>
         <w:numPr>
           <w:ilvl w:val="0"/>
-          <w:numId w:val="1005"/>
+          <w:numId w:val="1006"/>
         </w:numPr>
         <w:pStyle w:val="Compact"/>
       </w:pPr>
@@ -1007,7 +1045,7 @@
       <w:pPr>
         <w:numPr>
           <w:ilvl w:val="0"/>
-          <w:numId w:val="1005"/>
+          <w:numId w:val="1006"/>
         </w:numPr>
         <w:pStyle w:val="Compact"/>
       </w:pPr>
@@ -1369,6 +1407,9 @@
     </w:lvlOverride>
   </w:num>
   <w:num w:numId="1002">
+    <w:abstractNumId w:val="991"/>
+  </w:num>
+  <w:num w:numId="1003">
     <w:abstractNumId w:val="99201"/>
     <w:lvlOverride w:ilvl="0">
       <w:startOverride w:val="1"/>
@@ -1398,10 +1439,10 @@
       <w:startOverride w:val="1"/>
     </w:lvlOverride>
   </w:num>
-  <w:num w:numId="1003">
+  <w:num w:numId="1004">
     <w:abstractNumId w:val="991"/>
   </w:num>
-  <w:num w:numId="1004">
+  <w:num w:numId="1005">
     <w:abstractNumId w:val="99201"/>
     <w:lvlOverride w:ilvl="0">
       <w:startOverride w:val="1"/>
@@ -1431,7 +1472,7 @@
       <w:startOverride w:val="1"/>
     </w:lvlOverride>
   </w:num>
-  <w:num w:numId="1005">
+  <w:num w:numId="1006">
     <w:abstractNumId w:val="99201"/>
     <w:lvlOverride w:ilvl="0">
       <w:startOverride w:val="1"/>

</xml_diff>

<commit_message>
Deploying to gh-pages from @ csci-1301/csci-1301.github.io@fed86df04bd76c6ab6cab183af706735459510ce 🚀
</commit_message>
<xml_diff>
--- a/labs/ValidatingInput/index.docx
+++ b/labs/ValidatingInput/index.docx
@@ -34,7 +34,7 @@
         <w:pStyle w:val="Date"/>
       </w:pPr>
       <w:r>
-        <w:t xml:space="preserve">June  16, 2021 (08:44:25 PM)</w:t>
+        <w:t xml:space="preserve">June  16, 2021 (08:55:31 PM)</w:t>
       </w:r>
     </w:p>
     <w:sdt>
@@ -517,7 +517,7 @@
         <w:pStyle w:val="FirstParagraph"/>
       </w:pPr>
       <w:r>
-        <w:t xml:space="preserve">In the following problems, always perform the following steps:</w:t>
+        <w:t xml:space="preserve">For the following problems, always perform these steps:</w:t>
       </w:r>
     </w:p>
     <w:p>
@@ -563,7 +563,7 @@
         <w:t xml:space="preserve"> </w:t>
       </w:r>
       <w:r>
-        <w:t xml:space="preserve">perform the subsequent action</w:t>
+        <w:t xml:space="preserve">perform the subsequent action.</w:t>
       </w:r>
     </w:p>
     <w:p>
@@ -571,7 +571,7 @@
         <w:pStyle w:val="FirstParagraph"/>
       </w:pPr>
       <w:r>
-        <w:t xml:space="preserve">If the provided input is not valid, request new input from user until the user provides valid input.</w:t>
+        <w:t xml:space="preserve">If the provided input is not valid, request new input from user until user provides valid input.</w:t>
       </w:r>
     </w:p>
     <w:p>

</xml_diff>

<commit_message>
Deploying to gh-pages from @ csci-1301/csci-1301.github.io@2709d328ea945d0937a42cc47076bb7d6c0d3302 🚀
</commit_message>
<xml_diff>
--- a/labs/ValidatingInput/index.docx
+++ b/labs/ValidatingInput/index.docx
@@ -34,7 +34,7 @@
         <w:pStyle w:val="Date"/>
       </w:pPr>
       <w:r>
-        <w:t xml:space="preserve">June  16, 2021 (08:55:31 PM)</w:t>
+        <w:t xml:space="preserve">June  16, 2021 (09:01:00 PM)</w:t>
       </w:r>
     </w:p>
     <w:sdt>
@@ -213,246 +213,628 @@
         <w:t xml:space="preserve">First few lines are given as examples, your task is to complete the rest of the table.</w:t>
       </w:r>
     </w:p>
-    <w:p>
-      <w:pPr>
-        <w:pStyle w:val="BodyText"/>
-      </w:pPr>
-      <w:r>
-        <w:t xml:space="preserve">int.TryParse</w:t>
-      </w:r>
-    </w:p>
-    <w:p>
-      <w:pPr>
-        <w:pStyle w:val="BodyText"/>
-      </w:pPr>
-      <w:r>
-        <w:t xml:space="preserve">double.TryParse</w:t>
-      </w:r>
-    </w:p>
-    <w:p>
-      <w:pPr>
-        <w:pStyle w:val="BodyText"/>
-      </w:pPr>
-      <w:r>
-        <w:t xml:space="preserve">Input</w:t>
-      </w:r>
-    </w:p>
-    <w:p>
-      <w:pPr>
-        <w:pStyle w:val="BodyText"/>
-      </w:pPr>
-      <w:r>
-        <w:t xml:space="preserve">returns</w:t>
-      </w:r>
-    </w:p>
-    <w:p>
-      <w:pPr>
-        <w:pStyle w:val="BodyText"/>
-      </w:pPr>
-      <w:r>
-        <w:t xml:space="preserve">value</w:t>
-      </w:r>
-    </w:p>
-    <w:p>
-      <w:pPr>
-        <w:pStyle w:val="BodyText"/>
-      </w:pPr>
-      <w:r>
-        <w:t xml:space="preserve">returns</w:t>
-      </w:r>
-    </w:p>
-    <w:p>
-      <w:pPr>
-        <w:pStyle w:val="BodyText"/>
-      </w:pPr>
-      <w:r>
-        <w:t xml:space="preserve">value</w:t>
-      </w:r>
-    </w:p>
-    <w:p>
-      <w:pPr>
-        <w:pStyle w:val="BodyText"/>
-      </w:pPr>
-      <w:r>
-        <w:t xml:space="preserve">“</w:t>
-      </w:r>
-      <w:r>
-        <w:t xml:space="preserve">9432.0</w:t>
-      </w:r>
-      <w:r>
-        <w:t xml:space="preserve">”</w:t>
-      </w:r>
-    </w:p>
-    <w:p>
-      <w:pPr>
-        <w:pStyle w:val="BodyText"/>
-      </w:pPr>
-      <w:r>
-        <w:t xml:space="preserve">false</w:t>
-      </w:r>
-    </w:p>
-    <w:p>
-      <w:pPr>
-        <w:pStyle w:val="BodyText"/>
-      </w:pPr>
-      <w:r>
-        <w:t xml:space="preserve">0</w:t>
-      </w:r>
-    </w:p>
-    <w:p>
-      <w:pPr>
-        <w:pStyle w:val="BodyText"/>
-      </w:pPr>
-      <w:r>
-        <w:t xml:space="preserve">true</w:t>
-      </w:r>
-    </w:p>
-    <w:p>
-      <w:pPr>
-        <w:pStyle w:val="BodyText"/>
-      </w:pPr>
-      <w:r>
-        <w:t xml:space="preserve">9432.0</w:t>
-      </w:r>
-    </w:p>
-    <w:p>
-      <w:pPr>
-        <w:pStyle w:val="BodyText"/>
-      </w:pPr>
-      <w:r>
-        <w:t xml:space="preserve">“</w:t>
-      </w:r>
-      <w:r>
-        <w:t xml:space="preserve">160519</w:t>
-      </w:r>
-      <w:r>
-        <w:t xml:space="preserve">”</w:t>
-      </w:r>
-    </w:p>
-    <w:p>
-      <w:pPr>
-        <w:pStyle w:val="BodyText"/>
-      </w:pPr>
-      <w:r>
-        <w:t xml:space="preserve">true</w:t>
-      </w:r>
-    </w:p>
-    <w:p>
-      <w:pPr>
-        <w:pStyle w:val="BodyText"/>
-      </w:pPr>
-      <w:r>
-        <w:t xml:space="preserve">160519</w:t>
-      </w:r>
-    </w:p>
-    <w:p>
-      <w:pPr>
-        <w:pStyle w:val="BodyText"/>
-      </w:pPr>
-      <w:r>
-        <w:t xml:space="preserve">true</w:t>
-      </w:r>
-    </w:p>
-    <w:p>
-      <w:pPr>
-        <w:pStyle w:val="BodyText"/>
-      </w:pPr>
-      <w:r>
-        <w:t xml:space="preserve">160519</w:t>
-      </w:r>
-    </w:p>
-    <w:p>
-      <w:pPr>
-        <w:pStyle w:val="BodyText"/>
-      </w:pPr>
-      <w:r>
-        <w:t xml:space="preserve">“</w:t>
-      </w:r>
-      <w:r>
-        <w:t xml:space="preserve">12,804</w:t>
-      </w:r>
-      <w:r>
-        <w:t xml:space="preserve">”</w:t>
-      </w:r>
-    </w:p>
-    <w:p>
-      <w:pPr>
-        <w:pStyle w:val="BodyText"/>
-      </w:pPr>
-      <w:r>
-        <w:t xml:space="preserve">“</w:t>
-      </w:r>
-      <w:r>
-        <w:t xml:space="preserve">+5102</w:t>
-      </w:r>
-      <w:r>
-        <w:t xml:space="preserve">”</w:t>
-      </w:r>
-    </w:p>
-    <w:p>
-      <w:pPr>
-        <w:pStyle w:val="BodyText"/>
-      </w:pPr>
-      <w:r>
-        <w:t xml:space="preserve">“</w:t>
-      </w:r>
-      <w:r>
-        <w:t xml:space="preserve">2+2</w:t>
-      </w:r>
-      <w:r>
-        <w:t xml:space="preserve">”</w:t>
-      </w:r>
-    </w:p>
-    <w:p>
-      <w:pPr>
-        <w:pStyle w:val="BodyText"/>
-      </w:pPr>
-      <w:r>
-        <w:t xml:space="preserve">” -322 “</w:t>
-      </w:r>
-    </w:p>
-    <w:p>
-      <w:pPr>
-        <w:pStyle w:val="BodyText"/>
-      </w:pPr>
-      <w:r>
-        <w:t xml:space="preserve">“</w:t>
-      </w:r>
-      <w:r>
-        <w:t xml:space="preserve">(72);</w:t>
-      </w:r>
-      <w:r>
-        <w:t xml:space="preserve">”</w:t>
-      </w:r>
-    </w:p>
-    <w:p>
-      <w:pPr>
-        <w:pStyle w:val="BodyText"/>
-      </w:pPr>
-      <w:r>
-        <w:t xml:space="preserve">“</w:t>
-      </w:r>
-      <w:r>
-        <w:t xml:space="preserve">000</w:t>
-      </w:r>
-      <w:r>
-        <w:t xml:space="preserve">”</w:t>
-      </w:r>
-    </w:p>
-    <w:p>
-      <w:pPr>
-        <w:pStyle w:val="BodyText"/>
-      </w:pPr>
-      <w:r>
-        <w:t xml:space="preserve">“</w:t>
-      </w:r>
-      <w:r>
-        <w:t xml:space="preserve">78 095</w:t>
-      </w:r>
-      <w:r>
-        <w:t xml:space="preserve">”</w:t>
-      </w:r>
-    </w:p>
+    <w:tbl>
+      <w:tblPr>
+        <w:tblStyle w:val="Table"/>
+        <w:tblW w:type="auto" w:w="0"/>
+        <w:tblLook w:firstRow="1" w:lastRow="0" w:firstColumn="0" w:lastColumn="0" w:noHBand="0" w:noVBand="0" w:val="0020"/>
+      </w:tblPr>
+      <w:tblGrid>
+        <w:gridCol w:w="1584"/>
+        <w:gridCol w:w="1584"/>
+        <w:gridCol w:w="1584"/>
+        <w:gridCol w:w="1584"/>
+        <w:gridCol w:w="1584"/>
+      </w:tblGrid>
+      <w:tr>
+        <w:trPr>
+          <w:tblHeader w:val="true"/>
+        </w:trPr>
+        <w:tc>
+          <w:tcPr/>
+          <w:p>
+            <w:pPr>
+              <w:pStyle w:val="Compact"/>
+            </w:pPr>
+          </w:p>
+        </w:tc>
+        <w:tc>
+          <w:tcPr/>
+          <w:p>
+            <w:pPr>
+              <w:pStyle w:val="Compact"/>
+              <w:jc w:val="center"/>
+            </w:pPr>
+            <w:r>
+              <w:t xml:space="preserve">int.TryParse</w:t>
+            </w:r>
+          </w:p>
+        </w:tc>
+        <w:tc>
+          <w:tcPr/>
+          <w:p>
+            <w:pPr>
+              <w:pStyle w:val="Compact"/>
+            </w:pPr>
+          </w:p>
+        </w:tc>
+        <w:tc>
+          <w:tcPr/>
+          <w:p>
+            <w:pPr>
+              <w:pStyle w:val="Compact"/>
+              <w:jc w:val="center"/>
+            </w:pPr>
+            <w:r>
+              <w:t xml:space="preserve">double.TryParse</w:t>
+            </w:r>
+          </w:p>
+        </w:tc>
+        <w:tc>
+          <w:tcPr/>
+          <w:p>
+            <w:pPr>
+              <w:pStyle w:val="Compact"/>
+            </w:pPr>
+          </w:p>
+        </w:tc>
+      </w:tr>
+      <w:tr>
+        <w:tc>
+          <w:tcPr/>
+          <w:p>
+            <w:pPr>
+              <w:pStyle w:val="Compact"/>
+              <w:jc w:val="left"/>
+            </w:pPr>
+            <w:r>
+              <w:t xml:space="preserve">Input</w:t>
+            </w:r>
+          </w:p>
+        </w:tc>
+        <w:tc>
+          <w:tcPr/>
+          <w:p>
+            <w:pPr>
+              <w:pStyle w:val="Compact"/>
+              <w:jc w:val="center"/>
+            </w:pPr>
+            <w:r>
+              <w:t xml:space="preserve">returns</w:t>
+            </w:r>
+          </w:p>
+        </w:tc>
+        <w:tc>
+          <w:tcPr/>
+          <w:p>
+            <w:pPr>
+              <w:pStyle w:val="Compact"/>
+              <w:jc w:val="center"/>
+            </w:pPr>
+            <w:r>
+              <w:t xml:space="preserve">value</w:t>
+            </w:r>
+          </w:p>
+        </w:tc>
+        <w:tc>
+          <w:tcPr/>
+          <w:p>
+            <w:pPr>
+              <w:pStyle w:val="Compact"/>
+              <w:jc w:val="center"/>
+            </w:pPr>
+            <w:r>
+              <w:t xml:space="preserve">returns value</w:t>
+            </w:r>
+          </w:p>
+        </w:tc>
+        <w:tc>
+          <w:tcPr/>
+          <w:p>
+            <w:pPr>
+              <w:pStyle w:val="Compact"/>
+            </w:pPr>
+          </w:p>
+        </w:tc>
+      </w:tr>
+      <w:tr>
+        <w:tc>
+          <w:tcPr/>
+          <w:p>
+            <w:pPr>
+              <w:pStyle w:val="Compact"/>
+              <w:jc w:val="left"/>
+            </w:pPr>
+            <w:r>
+              <w:rPr>
+                <w:rStyle w:val="StringTok"/>
+              </w:rPr>
+              <w:t xml:space="preserve">"9432.0"</w:t>
+            </w:r>
+          </w:p>
+        </w:tc>
+        <w:tc>
+          <w:tcPr/>
+          <w:p>
+            <w:pPr>
+              <w:pStyle w:val="Compact"/>
+              <w:jc w:val="center"/>
+            </w:pPr>
+            <w:r>
+              <w:rPr>
+                <w:rStyle w:val="KeywordTok"/>
+              </w:rPr>
+              <w:t xml:space="preserve">false</w:t>
+            </w:r>
+          </w:p>
+        </w:tc>
+        <w:tc>
+          <w:tcPr/>
+          <w:p>
+            <w:pPr>
+              <w:pStyle w:val="Compact"/>
+              <w:jc w:val="center"/>
+            </w:pPr>
+            <w:r>
+              <w:rPr>
+                <w:rStyle w:val="DecValTok"/>
+              </w:rPr>
+              <w:t xml:space="preserve">0</w:t>
+            </w:r>
+          </w:p>
+        </w:tc>
+        <w:tc>
+          <w:tcPr/>
+          <w:p>
+            <w:pPr>
+              <w:pStyle w:val="Compact"/>
+              <w:jc w:val="center"/>
+            </w:pPr>
+            <w:r>
+              <w:rPr>
+                <w:rStyle w:val="KeywordTok"/>
+              </w:rPr>
+              <w:t xml:space="preserve">true</w:t>
+            </w:r>
+          </w:p>
+        </w:tc>
+        <w:tc>
+          <w:tcPr/>
+          <w:p>
+            <w:pPr>
+              <w:pStyle w:val="Compact"/>
+              <w:jc w:val="center"/>
+            </w:pPr>
+            <w:r>
+              <w:rPr>
+                <w:rStyle w:val="FloatTok"/>
+              </w:rPr>
+              <w:t xml:space="preserve">9432.0</w:t>
+            </w:r>
+          </w:p>
+        </w:tc>
+      </w:tr>
+      <w:tr>
+        <w:tc>
+          <w:tcPr/>
+          <w:p>
+            <w:pPr>
+              <w:pStyle w:val="Compact"/>
+              <w:jc w:val="left"/>
+            </w:pPr>
+            <w:r>
+              <w:rPr>
+                <w:rStyle w:val="StringTok"/>
+              </w:rPr>
+              <w:t xml:space="preserve">"160519"</w:t>
+            </w:r>
+          </w:p>
+        </w:tc>
+        <w:tc>
+          <w:tcPr/>
+          <w:p>
+            <w:pPr>
+              <w:pStyle w:val="Compact"/>
+              <w:jc w:val="center"/>
+            </w:pPr>
+            <w:r>
+              <w:rPr>
+                <w:rStyle w:val="KeywordTok"/>
+              </w:rPr>
+              <w:t xml:space="preserve">true</w:t>
+            </w:r>
+          </w:p>
+        </w:tc>
+        <w:tc>
+          <w:tcPr/>
+          <w:p>
+            <w:pPr>
+              <w:pStyle w:val="Compact"/>
+              <w:jc w:val="center"/>
+            </w:pPr>
+            <w:r>
+              <w:rPr>
+                <w:rStyle w:val="DecValTok"/>
+              </w:rPr>
+              <w:t xml:space="preserve">160519</w:t>
+            </w:r>
+          </w:p>
+        </w:tc>
+        <w:tc>
+          <w:tcPr/>
+          <w:p>
+            <w:pPr>
+              <w:pStyle w:val="Compact"/>
+              <w:jc w:val="center"/>
+            </w:pPr>
+            <w:r>
+              <w:rPr>
+                <w:rStyle w:val="KeywordTok"/>
+              </w:rPr>
+              <w:t xml:space="preserve">true</w:t>
+            </w:r>
+          </w:p>
+        </w:tc>
+        <w:tc>
+          <w:tcPr/>
+          <w:p>
+            <w:pPr>
+              <w:pStyle w:val="Compact"/>
+              <w:jc w:val="center"/>
+            </w:pPr>
+            <w:r>
+              <w:rPr>
+                <w:rStyle w:val="DecValTok"/>
+              </w:rPr>
+              <w:t xml:space="preserve">160519</w:t>
+            </w:r>
+          </w:p>
+        </w:tc>
+      </w:tr>
+      <w:tr>
+        <w:tc>
+          <w:tcPr/>
+          <w:p>
+            <w:pPr>
+              <w:pStyle w:val="Compact"/>
+              <w:jc w:val="left"/>
+            </w:pPr>
+            <w:r>
+              <w:rPr>
+                <w:rStyle w:val="StringTok"/>
+              </w:rPr>
+              <w:t xml:space="preserve">"12,804"</w:t>
+            </w:r>
+          </w:p>
+        </w:tc>
+        <w:tc>
+          <w:tcPr/>
+          <w:p>
+            <w:pPr>
+              <w:pStyle w:val="Compact"/>
+            </w:pPr>
+          </w:p>
+        </w:tc>
+        <w:tc>
+          <w:tcPr/>
+          <w:p>
+            <w:pPr>
+              <w:pStyle w:val="Compact"/>
+            </w:pPr>
+          </w:p>
+        </w:tc>
+        <w:tc>
+          <w:tcPr/>
+          <w:p>
+            <w:pPr>
+              <w:pStyle w:val="Compact"/>
+            </w:pPr>
+          </w:p>
+        </w:tc>
+        <w:tc>
+          <w:tcPr/>
+          <w:p>
+            <w:pPr>
+              <w:pStyle w:val="Compact"/>
+            </w:pPr>
+          </w:p>
+        </w:tc>
+      </w:tr>
+      <w:tr>
+        <w:tc>
+          <w:tcPr/>
+          <w:p>
+            <w:pPr>
+              <w:pStyle w:val="Compact"/>
+              <w:jc w:val="left"/>
+            </w:pPr>
+            <w:r>
+              <w:rPr>
+                <w:rStyle w:val="StringTok"/>
+              </w:rPr>
+              <w:t xml:space="preserve">"+5102"</w:t>
+            </w:r>
+          </w:p>
+        </w:tc>
+        <w:tc>
+          <w:tcPr/>
+          <w:p>
+            <w:pPr>
+              <w:pStyle w:val="Compact"/>
+            </w:pPr>
+          </w:p>
+        </w:tc>
+        <w:tc>
+          <w:tcPr/>
+          <w:p>
+            <w:pPr>
+              <w:pStyle w:val="Compact"/>
+            </w:pPr>
+          </w:p>
+        </w:tc>
+        <w:tc>
+          <w:tcPr/>
+          <w:p>
+            <w:pPr>
+              <w:pStyle w:val="Compact"/>
+            </w:pPr>
+          </w:p>
+        </w:tc>
+        <w:tc>
+          <w:tcPr/>
+          <w:p>
+            <w:pPr>
+              <w:pStyle w:val="Compact"/>
+            </w:pPr>
+          </w:p>
+        </w:tc>
+      </w:tr>
+      <w:tr>
+        <w:tc>
+          <w:tcPr/>
+          <w:p>
+            <w:pPr>
+              <w:pStyle w:val="Compact"/>
+              <w:jc w:val="left"/>
+            </w:pPr>
+            <w:r>
+              <w:rPr>
+                <w:rStyle w:val="StringTok"/>
+              </w:rPr>
+              <w:t xml:space="preserve">"2+2"</w:t>
+            </w:r>
+          </w:p>
+        </w:tc>
+        <w:tc>
+          <w:tcPr/>
+          <w:p>
+            <w:pPr>
+              <w:pStyle w:val="Compact"/>
+            </w:pPr>
+          </w:p>
+        </w:tc>
+        <w:tc>
+          <w:tcPr/>
+          <w:p>
+            <w:pPr>
+              <w:pStyle w:val="Compact"/>
+            </w:pPr>
+          </w:p>
+        </w:tc>
+        <w:tc>
+          <w:tcPr/>
+          <w:p>
+            <w:pPr>
+              <w:pStyle w:val="Compact"/>
+            </w:pPr>
+          </w:p>
+        </w:tc>
+        <w:tc>
+          <w:tcPr/>
+          <w:p>
+            <w:pPr>
+              <w:pStyle w:val="Compact"/>
+            </w:pPr>
+          </w:p>
+        </w:tc>
+      </w:tr>
+      <w:tr>
+        <w:tc>
+          <w:tcPr/>
+          <w:p>
+            <w:pPr>
+              <w:pStyle w:val="Compact"/>
+              <w:jc w:val="left"/>
+            </w:pPr>
+            <w:r>
+              <w:rPr>
+                <w:rStyle w:val="StringTok"/>
+              </w:rPr>
+              <w:t xml:space="preserve">" -322 "</w:t>
+            </w:r>
+          </w:p>
+        </w:tc>
+        <w:tc>
+          <w:tcPr/>
+          <w:p>
+            <w:pPr>
+              <w:pStyle w:val="Compact"/>
+            </w:pPr>
+          </w:p>
+        </w:tc>
+        <w:tc>
+          <w:tcPr/>
+          <w:p>
+            <w:pPr>
+              <w:pStyle w:val="Compact"/>
+            </w:pPr>
+          </w:p>
+        </w:tc>
+        <w:tc>
+          <w:tcPr/>
+          <w:p>
+            <w:pPr>
+              <w:pStyle w:val="Compact"/>
+            </w:pPr>
+          </w:p>
+        </w:tc>
+        <w:tc>
+          <w:tcPr/>
+          <w:p>
+            <w:pPr>
+              <w:pStyle w:val="Compact"/>
+            </w:pPr>
+          </w:p>
+        </w:tc>
+      </w:tr>
+      <w:tr>
+        <w:tc>
+          <w:tcPr/>
+          <w:p>
+            <w:pPr>
+              <w:pStyle w:val="Compact"/>
+              <w:jc w:val="left"/>
+            </w:pPr>
+            <w:r>
+              <w:rPr>
+                <w:rStyle w:val="StringTok"/>
+              </w:rPr>
+              <w:t xml:space="preserve">"(72);"</w:t>
+            </w:r>
+          </w:p>
+        </w:tc>
+        <w:tc>
+          <w:tcPr/>
+          <w:p>
+            <w:pPr>
+              <w:pStyle w:val="Compact"/>
+            </w:pPr>
+          </w:p>
+        </w:tc>
+        <w:tc>
+          <w:tcPr/>
+          <w:p>
+            <w:pPr>
+              <w:pStyle w:val="Compact"/>
+            </w:pPr>
+          </w:p>
+        </w:tc>
+        <w:tc>
+          <w:tcPr/>
+          <w:p>
+            <w:pPr>
+              <w:pStyle w:val="Compact"/>
+            </w:pPr>
+          </w:p>
+        </w:tc>
+        <w:tc>
+          <w:tcPr/>
+          <w:p>
+            <w:pPr>
+              <w:pStyle w:val="Compact"/>
+            </w:pPr>
+          </w:p>
+        </w:tc>
+      </w:tr>
+      <w:tr>
+        <w:tc>
+          <w:tcPr/>
+          <w:p>
+            <w:pPr>
+              <w:pStyle w:val="Compact"/>
+              <w:jc w:val="left"/>
+            </w:pPr>
+            <w:r>
+              <w:rPr>
+                <w:rStyle w:val="StringTok"/>
+              </w:rPr>
+              <w:t xml:space="preserve">"000"</w:t>
+            </w:r>
+          </w:p>
+        </w:tc>
+        <w:tc>
+          <w:tcPr/>
+          <w:p>
+            <w:pPr>
+              <w:pStyle w:val="Compact"/>
+            </w:pPr>
+          </w:p>
+        </w:tc>
+        <w:tc>
+          <w:tcPr/>
+          <w:p>
+            <w:pPr>
+              <w:pStyle w:val="Compact"/>
+            </w:pPr>
+          </w:p>
+        </w:tc>
+        <w:tc>
+          <w:tcPr/>
+          <w:p>
+            <w:pPr>
+              <w:pStyle w:val="Compact"/>
+            </w:pPr>
+          </w:p>
+        </w:tc>
+        <w:tc>
+          <w:tcPr/>
+          <w:p>
+            <w:pPr>
+              <w:pStyle w:val="Compact"/>
+            </w:pPr>
+          </w:p>
+        </w:tc>
+      </w:tr>
+      <w:tr>
+        <w:tc>
+          <w:tcPr/>
+          <w:p>
+            <w:pPr>
+              <w:pStyle w:val="Compact"/>
+              <w:jc w:val="left"/>
+            </w:pPr>
+            <w:r>
+              <w:rPr>
+                <w:rStyle w:val="StringTok"/>
+              </w:rPr>
+              <w:t xml:space="preserve">"78 095"</w:t>
+            </w:r>
+          </w:p>
+        </w:tc>
+        <w:tc>
+          <w:tcPr/>
+          <w:p>
+            <w:pPr>
+              <w:pStyle w:val="Compact"/>
+            </w:pPr>
+          </w:p>
+        </w:tc>
+        <w:tc>
+          <w:tcPr/>
+          <w:p>
+            <w:pPr>
+              <w:pStyle w:val="Compact"/>
+            </w:pPr>
+          </w:p>
+        </w:tc>
+        <w:tc>
+          <w:tcPr/>
+          <w:p>
+            <w:pPr>
+              <w:pStyle w:val="Compact"/>
+            </w:pPr>
+          </w:p>
+        </w:tc>
+        <w:tc>
+          <w:tcPr/>
+          <w:p>
+            <w:pPr>
+              <w:pStyle w:val="Compact"/>
+            </w:pPr>
+          </w:p>
+        </w:tc>
+      </w:tr>
+    </w:tbl>
     <w:p>
       <w:pPr>
         <w:pStyle w:val="DefinitionTerm"/>

</xml_diff>

<commit_message>
Deploying to gh-pages from @ csci-1301/csci-1301.github.io@ceb6d5f4fa8250b170798ed56d3c5e64be2af368 🚀
</commit_message>
<xml_diff>
--- a/labs/ValidatingInput/index.docx
+++ b/labs/ValidatingInput/index.docx
@@ -34,7 +34,7 @@
         <w:pStyle w:val="Date"/>
       </w:pPr>
       <w:r>
-        <w:t xml:space="preserve">June  16, 2021 (09:01:00 PM)</w:t>
+        <w:t xml:space="preserve">June  16, 2021 (09:01:33 PM)</w:t>
       </w:r>
     </w:p>
     <w:sdt>
@@ -324,7 +324,7 @@
               <w:jc w:val="center"/>
             </w:pPr>
             <w:r>
-              <w:t xml:space="preserve">returns value</w:t>
+              <w:t xml:space="preserve">returns</w:t>
             </w:r>
           </w:p>
         </w:tc>
@@ -333,7 +333,11 @@
           <w:p>
             <w:pPr>
               <w:pStyle w:val="Compact"/>
-            </w:pPr>
+              <w:jc w:val="center"/>
+            </w:pPr>
+            <w:r>
+              <w:t xml:space="preserve">value</w:t>
+            </w:r>
           </w:p>
         </w:tc>
       </w:tr>

</xml_diff>

<commit_message>
Deploying to gh-pages from @ csci-1301/csci-1301.github.io@28e6ab08bcba07e19a11cf3a22b6dbb173e0691f 🚀
</commit_message>
<xml_diff>
--- a/labs/ValidatingInput/index.docx
+++ b/labs/ValidatingInput/index.docx
@@ -34,7 +34,7 @@
         <w:pStyle w:val="Date"/>
       </w:pPr>
       <w:r>
-        <w:t xml:space="preserve">June  16, 2021 (09:32:09 PM)</w:t>
+        <w:t xml:space="preserve">June  16, 2021 (09:33:08 PM)</w:t>
       </w:r>
     </w:p>
     <w:sdt>
@@ -1060,7 +1060,7 @@
         </w:numPr>
       </w:pPr>
       <w:r>
-        <w:t xml:space="preserve">Ask the user to enter a positive integer, between 2 and 100 (including these boundary values 2 and 100). Make sure the value user enters is between these bounds. Then compute the sum of numbers starting from 1 up to the number user entered, and finally display that sum. Here are examples:</w:t>
+        <w:t xml:space="preserve">Ask the user to enter a positive integer, between 2 and 100 (including these boundary values 2 and 100). Make sure the value user enters is between these bounds. Then compute the sum of integers starting from 1 up to the integer user entered, and finally display that sum. Here are examples:</w:t>
       </w:r>
     </w:p>
     <w:p>
@@ -1072,7 +1072,7 @@
         <w:pStyle w:val="Compact"/>
       </w:pPr>
       <w:r>
-        <w:t xml:space="preserve">if user enters 5, compute the sum of: 1 + 2 + 3 + 4 + 5, then display 15 at the screen</w:t>
+        <w:t xml:space="preserve">if user enters 5, compute: 1 + 2 + 3 + 4 + 5, then display 15 at the screen</w:t>
       </w:r>
     </w:p>
     <w:p>
@@ -1096,7 +1096,7 @@
         <w:pStyle w:val="Compact"/>
       </w:pPr>
       <w:r>
-        <w:t xml:space="preserve">Do this problem using</w:t>
+        <w:t xml:space="preserve">Do this next problem using</w:t>
       </w:r>
       <w:r>
         <w:t xml:space="preserve"> </w:t>
@@ -1111,7 +1111,7 @@
         <w:t xml:space="preserve"> </w:t>
       </w:r>
       <w:r>
-        <w:t xml:space="preserve">type. Ask the user to enter any numbers (can be positive, negative or zero). Ignore all non-numeric inputs. Choose an appropriate sentinel value to allow user to indicate when they are done. Compute and display the average of all numbers user entered. If user entered no values, display</w:t>
+        <w:t xml:space="preserve">type. Ask the user to enter any numbers (can be positive, negative, or zero). Ignore all non-numeric inputs. Choose an appropriate sentinel value to enable user to indicate when they are done. Compute and display the average of all numbers user entered. If user entered no values, display</w:t>
       </w:r>
       <w:r>
         <w:t xml:space="preserve"> </w:t>

</xml_diff>

<commit_message>
Deploying to gh-pages from @ csci-1301/csci-1301.github.io@28b00d64c685584d6d08a682abed64ce3e4ec8ab 🚀
</commit_message>
<xml_diff>
--- a/labs/ValidatingInput/index.docx
+++ b/labs/ValidatingInput/index.docx
@@ -34,7 +34,7 @@
         <w:pStyle w:val="Date"/>
       </w:pPr>
       <w:r>
-        <w:t xml:space="preserve">June  16, 2021 (09:33:08 PM)</w:t>
+        <w:t xml:space="preserve">June  16, 2021 (10:03:34 PM)</w:t>
       </w:r>
     </w:p>
     <w:sdt>
@@ -1066,7 +1066,7 @@
     <w:p>
       <w:pPr>
         <w:numPr>
-          <w:ilvl w:val="0"/>
+          <w:ilvl w:val="1"/>
           <w:numId w:val="1004"/>
         </w:numPr>
         <w:pStyle w:val="Compact"/>
@@ -1078,7 +1078,7 @@
     <w:p>
       <w:pPr>
         <w:numPr>
-          <w:ilvl w:val="0"/>
+          <w:ilvl w:val="1"/>
           <w:numId w:val="1004"/>
         </w:numPr>
         <w:pStyle w:val="Compact"/>
@@ -1091,9 +1091,8 @@
       <w:pPr>
         <w:numPr>
           <w:ilvl w:val="0"/>
-          <w:numId w:val="1005"/>
+          <w:numId w:val="1003"/>
         </w:numPr>
-        <w:pStyle w:val="Compact"/>
       </w:pPr>
       <w:r>
         <w:t xml:space="preserve">Do this next problem using</w:t>
@@ -1241,7 +1240,7 @@
       <w:pPr>
         <w:numPr>
           <w:ilvl w:val="0"/>
-          <w:numId w:val="1006"/>
+          <w:numId w:val="1005"/>
         </w:numPr>
         <w:pStyle w:val="Compact"/>
       </w:pPr>
@@ -1331,7 +1330,7 @@
       <w:pPr>
         <w:numPr>
           <w:ilvl w:val="0"/>
-          <w:numId w:val="1006"/>
+          <w:numId w:val="1005"/>
         </w:numPr>
         <w:pStyle w:val="Compact"/>
       </w:pPr>
@@ -1343,7 +1342,7 @@
       <w:pPr>
         <w:numPr>
           <w:ilvl w:val="0"/>
-          <w:numId w:val="1006"/>
+          <w:numId w:val="1005"/>
         </w:numPr>
         <w:pStyle w:val="Compact"/>
       </w:pPr>
@@ -1355,7 +1354,7 @@
       <w:pPr>
         <w:numPr>
           <w:ilvl w:val="0"/>
-          <w:numId w:val="1006"/>
+          <w:numId w:val="1005"/>
         </w:numPr>
         <w:pStyle w:val="Compact"/>
       </w:pPr>
@@ -1431,7 +1430,7 @@
       <w:pPr>
         <w:numPr>
           <w:ilvl w:val="0"/>
-          <w:numId w:val="1006"/>
+          <w:numId w:val="1005"/>
         </w:numPr>
         <w:pStyle w:val="Compact"/>
       </w:pPr>
@@ -1829,36 +1828,6 @@
     <w:abstractNumId w:val="991"/>
   </w:num>
   <w:num w:numId="1005">
-    <w:abstractNumId w:val="99201"/>
-    <w:lvlOverride w:ilvl="0">
-      <w:startOverride w:val="1"/>
-    </w:lvlOverride>
-    <w:lvlOverride w:ilvl="1">
-      <w:startOverride w:val="1"/>
-    </w:lvlOverride>
-    <w:lvlOverride w:ilvl="2">
-      <w:startOverride w:val="1"/>
-    </w:lvlOverride>
-    <w:lvlOverride w:ilvl="3">
-      <w:startOverride w:val="1"/>
-    </w:lvlOverride>
-    <w:lvlOverride w:ilvl="4">
-      <w:startOverride w:val="1"/>
-    </w:lvlOverride>
-    <w:lvlOverride w:ilvl="5">
-      <w:startOverride w:val="1"/>
-    </w:lvlOverride>
-    <w:lvlOverride w:ilvl="6">
-      <w:startOverride w:val="1"/>
-    </w:lvlOverride>
-    <w:lvlOverride w:ilvl="7">
-      <w:startOverride w:val="1"/>
-    </w:lvlOverride>
-    <w:lvlOverride w:ilvl="8">
-      <w:startOverride w:val="1"/>
-    </w:lvlOverride>
-  </w:num>
-  <w:num w:numId="1006">
     <w:abstractNumId w:val="99201"/>
     <w:lvlOverride w:ilvl="0">
       <w:startOverride w:val="1"/>

</xml_diff>